<commit_message>
Osvetim - 2. pol. práce
</commit_message>
<xml_diff>
--- a/osvetim.docx
+++ b/osvetim.docx
@@ -1136,35 +1136,7 @@
           <w:sz w:val="24"/>
           <w:szCs w:val="24"/>
         </w:rPr>
-        <w:t>Den začínal ranním gongem a končil gongem večerním. Mezitím probíhaly apely, které mnohdy trvaly více než 10 hodin. Například 6. července roku 1940 ape</w:t>
-      </w:r>
-      <w:r>
-        <w:rPr>
-          <w:sz w:val="24"/>
-          <w:szCs w:val="24"/>
-        </w:rPr>
-        <w:t>l, během kterého se počítali vězni, trval 19 hodin. Dále se zde uskutečňovaly tzv. trestné apely, během kterých vězni museli dřepět, klečet a držet několik hodin zdvižené ruce. Dalším bodem dne byla práce. Zpočátku pracovali při rozšiřování tábora – výstavba nových bloků a baráků, cest a odvodňovacích příkopů… Později je začal využívat průmysl třetí říše</w:t>
-      </w:r>
-      <w:r>
-        <w:rPr>
-          <w:sz w:val="24"/>
-          <w:szCs w:val="24"/>
-        </w:rPr>
-        <w:t xml:space="preserve"> při těžbě uhlí, v zbrojařské a chemické výrobě, na stavbách a v závodu na výrobu syntetického kaučuku a benzínu – Buna-Werke v Monowicích</w:t>
-      </w:r>
-      <w:r>
-        <w:rPr>
-          <w:sz w:val="24"/>
-          <w:szCs w:val="24"/>
-        </w:rPr>
-        <w:t>.</w:t>
-      </w:r>
-      <w:r>
-        <w:rPr>
-          <w:sz w:val="24"/>
-          <w:szCs w:val="24"/>
-        </w:rPr>
-        <w:t xml:space="preserve"> Práci vykonávali často v poklusu bez možného odpočinku při těžkém pracovním tempu, bití a týrání, nedostatku přídělu potravy. Tímto zničené zraněné a mrtvé vězně táhla nebo vezla na kolečkách či kárách komanda zpět do tábora.</w:t>
+        <w:t xml:space="preserve">První transporty vězňů musely spát na slámě pohozené na betonové podlaze v sále, který měl kapacitu sotva 40 – 50 osob. Vězňů se sem muselo vtěsnat na 200.  Později zde byly využívány slamníky. Později byli zavedené tříposchoďové palandy. Na jednom patře palandy spali dva vězni. Přikrývali se kusy špinavých a roztrhaných pokrývek. Samostatné místnosti byly přidělovány vězňům vykonávající různé funkce. V kmenovém táboře většina židů obývala patrové zděné baráky. V Březince však byly baráky stavěné bez základů, přímo na bahnité půdě. </w:t>
       </w:r>
     </w:p>
     <w:p>
@@ -1181,14 +1153,87 @@
           <w:sz w:val="24"/>
           <w:szCs w:val="24"/>
         </w:rPr>
-        <w:t>Celodenní vězeňská strava obsahovala k snídani asi ½ litru “kávy“</w:t>
-      </w:r>
-      <w:r>
-        <w:rPr>
-          <w:sz w:val="24"/>
-          <w:szCs w:val="24"/>
-        </w:rPr>
-        <w:t xml:space="preserve"> nebo bylinkového čaje. K obědu asi 1 litr bezmasé polévky uvařené ze shnilé zeleniny. Večeře obsahovala z 300-350 gramů černého mazlavého chleba, bylinkové tekutiny či “kávy“ a malého množství doplňků. Například 20 g salámu nebo 30 g margarinu nebo sýra. Váha vězenkyň tak bez problémů klesala až na 23-35 kg. </w:t>
+        <w:t>Den začínal ranním gongem a končil gongem večerním. Mezitím probíhaly apely</w:t>
+      </w:r>
+      <w:r>
+        <w:rPr>
+          <w:sz w:val="24"/>
+          <w:szCs w:val="24"/>
+        </w:rPr>
+        <w:t xml:space="preserve"> na táborovém shromaždišti (</w:t>
+      </w:r>
+      <w:proofErr w:type="spellStart"/>
+      <w:r>
+        <w:rPr>
+          <w:sz w:val="24"/>
+          <w:szCs w:val="24"/>
+        </w:rPr>
+        <w:t>apelplacu</w:t>
+      </w:r>
+      <w:proofErr w:type="spellEnd"/>
+      <w:r>
+        <w:rPr>
+          <w:sz w:val="24"/>
+          <w:szCs w:val="24"/>
+        </w:rPr>
+        <w:t>)</w:t>
+      </w:r>
+      <w:r>
+        <w:rPr>
+          <w:sz w:val="24"/>
+          <w:szCs w:val="24"/>
+        </w:rPr>
+        <w:t>, které mnohdy trvaly více než 10 hodin. Například 6. července roku 1940 ape</w:t>
+      </w:r>
+      <w:r>
+        <w:rPr>
+          <w:sz w:val="24"/>
+          <w:szCs w:val="24"/>
+        </w:rPr>
+        <w:t xml:space="preserve">l, během kterého se počítali vězni, trval 19 hodin. Dále se zde uskutečňovaly tzv. trestné apely, během kterých vězni museli dřepět, klečet a držet několik hodin zdvižené ruce. </w:t>
+      </w:r>
+      <w:r>
+        <w:rPr>
+          <w:sz w:val="24"/>
+          <w:szCs w:val="24"/>
+        </w:rPr>
+        <w:t xml:space="preserve">Během apelu se také prováděly veřejné popravy na přenosné nebo hromadné šibenici. 19. července 1943 zde proběhla poprava 12 polských vězňů za udržování kontaktů s civilním obyvatelstvem a napomáhání v útěku 3 spoluvězňům. </w:t>
+      </w:r>
+      <w:r>
+        <w:rPr>
+          <w:sz w:val="24"/>
+          <w:szCs w:val="24"/>
+        </w:rPr>
+        <w:t>Dalším bodem dne byla práce. Zpočátku pracovali při rozšiřování tábora – výstavba nových bloků a baráků, cest a odvodňovacích příkopů… Později je začal využívat průmysl třetí říše</w:t>
+      </w:r>
+      <w:r>
+        <w:rPr>
+          <w:sz w:val="24"/>
+          <w:szCs w:val="24"/>
+        </w:rPr>
+        <w:t xml:space="preserve"> při těžbě uhlí, </w:t>
+      </w:r>
+      <w:r>
+        <w:rPr>
+          <w:sz w:val="24"/>
+          <w:szCs w:val="24"/>
+        </w:rPr>
+        <w:lastRenderedPageBreak/>
+        <w:t>v zbrojařské a chemické výrobě, na stavbách a v závodu na výrobu syntetického kaučuku a benzínu – Buna-Werke v Monowicích</w:t>
+      </w:r>
+      <w:r>
+        <w:rPr>
+          <w:sz w:val="24"/>
+          <w:szCs w:val="24"/>
+        </w:rPr>
+        <w:t>.</w:t>
+      </w:r>
+      <w:r>
+        <w:rPr>
+          <w:sz w:val="24"/>
+          <w:szCs w:val="24"/>
+        </w:rPr>
+        <w:t xml:space="preserve"> Práci vykonávali často v poklusu bez možného odpočinku při těžkém pracovním tempu, bití a týrání, nedostatku přídělu potravy. Tímto zničené zraněné a mrtvé vězně táhla nebo vezla na kolečkách či kárách komanda zpět do tábora.</w:t>
       </w:r>
     </w:p>
     <w:p>
@@ -1205,36 +1250,14 @@
           <w:sz w:val="24"/>
           <w:szCs w:val="24"/>
         </w:rPr>
-        <w:lastRenderedPageBreak/>
-        <w:t>Nejen v plynových komorách umírali občané mnoha států, váleční zajatci</w:t>
-      </w:r>
-      <w:r>
-        <w:rPr>
-          <w:sz w:val="24"/>
-          <w:szCs w:val="24"/>
-        </w:rPr>
-        <w:t xml:space="preserve"> (celkem 12 000 registrovaných)</w:t>
-      </w:r>
-      <w:r>
-        <w:rPr>
-          <w:sz w:val="24"/>
-          <w:szCs w:val="24"/>
-        </w:rPr>
-        <w:t>, lidé s různými politickými a náboženskými názory, Rómové</w:t>
-      </w:r>
-      <w:r>
-        <w:rPr>
-          <w:sz w:val="24"/>
-          <w:szCs w:val="24"/>
-        </w:rPr>
-        <w:t xml:space="preserve"> (asi 21 000 registrovaných)</w:t>
-      </w:r>
-      <w:r>
-        <w:rPr>
-          <w:sz w:val="24"/>
-          <w:szCs w:val="24"/>
-        </w:rPr>
-        <w:t>, civilní obyvatelstvo a členové hnutí odporu.</w:t>
+        <w:t>Celodenní vězeňská strava obsahovala k snídani asi ½ litru “kávy“</w:t>
+      </w:r>
+      <w:r>
+        <w:rPr>
+          <w:sz w:val="24"/>
+          <w:szCs w:val="24"/>
+        </w:rPr>
+        <w:t xml:space="preserve"> nebo bylinkového čaje. K obědu asi 1 litr bezmasé polévky uvařené ze shnilé zeleniny. Večeře obsahovala z 300-350 gramů černého mazlavého chleba, bylinkové tekutiny či “kávy“ a malého množství doplňků. Například 20 g salámu nebo 30 g margarinu nebo sýra. Váha vězenkyň tak bez problémů klesala až na 23-35 kg.</w:t>
       </w:r>
     </w:p>
     <w:p>
@@ -1251,171 +1274,92 @@
           <w:sz w:val="24"/>
           <w:szCs w:val="24"/>
         </w:rPr>
-        <w:t xml:space="preserve">Další falešnou akcí byla koupel. „Nařídili jim svléknout se a pak je zahnali do další podzemní místnosti, napodobující koupelnu. U stropu byly umístěny sprchy, ze kterých nikdy netekla voda. Do místnosti o rozloze 210 </w:t>
-      </w:r>
-      <w:r>
-        <w:rPr>
-          <w:sz w:val="24"/>
-          <w:szCs w:val="24"/>
-        </w:rPr>
-        <w:t>m</w:t>
-      </w:r>
-      <w:r>
-        <w:rPr>
-          <w:sz w:val="24"/>
-          <w:szCs w:val="24"/>
-          <w:vertAlign w:val="superscript"/>
-        </w:rPr>
-        <w:t>2</w:t>
-      </w:r>
-      <w:r>
-        <w:rPr>
-          <w:sz w:val="24"/>
-          <w:szCs w:val="24"/>
-        </w:rPr>
-        <w:t xml:space="preserve"> přivedli asi 2000 obětí. Po</w:t>
-      </w:r>
-      <w:r>
-        <w:rPr>
-          <w:sz w:val="24"/>
-          <w:szCs w:val="24"/>
-        </w:rPr>
-        <w:t xml:space="preserve"> uzavření dveří plynové komory esenci otvory ve stropě </w:t>
-      </w:r>
-      <w:proofErr w:type="gramStart"/>
-      <w:r>
-        <w:rPr>
-          <w:sz w:val="24"/>
-          <w:szCs w:val="24"/>
-        </w:rPr>
-        <w:t>sypali</w:t>
-      </w:r>
-      <w:proofErr w:type="gramEnd"/>
-      <w:r>
-        <w:rPr>
-          <w:sz w:val="24"/>
-          <w:szCs w:val="24"/>
-        </w:rPr>
-        <w:t xml:space="preserve"> dovnitř cyklon B. Lidé </w:t>
-      </w:r>
-      <w:proofErr w:type="gramStart"/>
-      <w:r>
-        <w:rPr>
-          <w:sz w:val="24"/>
-          <w:szCs w:val="24"/>
-        </w:rPr>
-        <w:t>umírali</w:t>
-      </w:r>
-      <w:proofErr w:type="gramEnd"/>
-      <w:r>
-        <w:rPr>
-          <w:sz w:val="24"/>
-          <w:szCs w:val="24"/>
-        </w:rPr>
-        <w:t xml:space="preserve"> během 15-20 minut. Zavražděným trhali zlaté zuby, stříhali vlasy, zabírali prsteny a náušnice, a poté mrtvoly putovaly do kremačních pecí nacházejících se v </w:t>
-      </w:r>
-      <w:proofErr w:type="gramStart"/>
-      <w:r>
-        <w:rPr>
-          <w:sz w:val="24"/>
-          <w:szCs w:val="24"/>
-        </w:rPr>
-        <w:t>přízemí nebo, pokud</w:t>
-      </w:r>
-      <w:proofErr w:type="gramEnd"/>
-      <w:r>
-        <w:rPr>
-          <w:sz w:val="24"/>
-          <w:szCs w:val="24"/>
-        </w:rPr>
-        <w:t xml:space="preserve"> ty nestíhaly</w:t>
-      </w:r>
-      <w:r>
-        <w:rPr>
-          <w:sz w:val="24"/>
-          <w:szCs w:val="24"/>
-        </w:rPr>
-        <w:t xml:space="preserve"> spalovat, na spalovací hranice</w:t>
-      </w:r>
-      <w:r>
-        <w:rPr>
-          <w:sz w:val="24"/>
-          <w:szCs w:val="24"/>
-        </w:rPr>
-        <w:t>.</w:t>
-      </w:r>
-      <w:r>
-        <w:rPr>
-          <w:sz w:val="24"/>
-          <w:szCs w:val="24"/>
-        </w:rPr>
-        <w:t>“</w:t>
-      </w:r>
-      <w:r>
-        <w:rPr>
-          <w:rStyle w:val="Znakapoznpodarou"/>
-          <w:sz w:val="24"/>
-          <w:szCs w:val="24"/>
-        </w:rPr>
-        <w:footnoteReference w:id="5"/>
-      </w:r>
-      <w:r>
-        <w:rPr>
-          <w:sz w:val="24"/>
-          <w:szCs w:val="24"/>
-        </w:rPr>
-        <w:t xml:space="preserve"> Při osvobozování se ve skladech našlo asi 7 000 kg zbytků vlasů zabalených do pytlů</w:t>
-      </w:r>
-      <w:r>
-        <w:rPr>
-          <w:sz w:val="24"/>
-          <w:szCs w:val="24"/>
-        </w:rPr>
-        <w:t>, které vedení tábora nestačilo prodat</w:t>
-      </w:r>
-      <w:r>
-        <w:rPr>
-          <w:sz w:val="24"/>
-          <w:szCs w:val="24"/>
-        </w:rPr>
-        <w:t>.</w:t>
-      </w:r>
-      <w:r>
-        <w:rPr>
-          <w:sz w:val="24"/>
-          <w:szCs w:val="24"/>
-        </w:rPr>
-        <w:t xml:space="preserve"> Analýzy prokázaly, že vlasy obsahují stopy kyanovodíku, vlastní jedovaté složky z přípravků nazývaných cyklonem. </w:t>
-      </w:r>
-      <w:r>
-        <w:rPr>
-          <w:sz w:val="24"/>
-          <w:szCs w:val="24"/>
-        </w:rPr>
-        <w:t xml:space="preserve">Pravděpodobně z ženských vlasů se vyrábělo krejčovské plátno. Vytrhané zlaté zuby se přetavovaly na cihly a lidský popel využívali jako hnojivo nebo zavážení rybníků.  Dále byly nalezeny tisíce párů obuvi, oděvů, kartáčů, kufrů, misek, brýlí, štětek na holení… </w:t>
-      </w:r>
-      <w:r>
-        <w:rPr>
-          <w:sz w:val="24"/>
-          <w:szCs w:val="24"/>
-        </w:rPr>
-        <w:t xml:space="preserve">O dodávku cyklonu B se starala firma </w:t>
-      </w:r>
-      <w:proofErr w:type="spellStart"/>
-      <w:r>
-        <w:rPr>
-          <w:sz w:val="24"/>
-          <w:szCs w:val="24"/>
-        </w:rPr>
-        <w:t>Degesch</w:t>
-      </w:r>
-      <w:proofErr w:type="spellEnd"/>
-      <w:r>
-        <w:rPr>
-          <w:sz w:val="24"/>
-          <w:szCs w:val="24"/>
-        </w:rPr>
-        <w:t>. V Osvětimi se během jednoho roku spotřebovalo 20 000 kg cyklonu B. K usmrcení asi 1 500 osob bylo třeba 5-7 kg plynu. Po válce byly nalezeny hromady plechovek po použitém cyklonu B, ale také plechovky s celým obsahem.</w:t>
+        <w:t>Krematorium a plynová komora byli postaveni mimo vlastní oplocené území tábora.</w:t>
+      </w:r>
+      <w:r>
+        <w:rPr>
+          <w:sz w:val="24"/>
+          <w:szCs w:val="24"/>
+        </w:rPr>
+        <w:t xml:space="preserve"> </w:t>
+      </w:r>
+      <w:r>
+        <w:rPr>
+          <w:sz w:val="24"/>
+          <w:szCs w:val="24"/>
+        </w:rPr>
+        <w:t xml:space="preserve">Před vchodem se nacházel barák táborového gestapa. Zde byl 16. dubna </w:t>
+      </w:r>
+      <w:r>
+        <w:rPr>
+          <w:sz w:val="24"/>
+          <w:szCs w:val="24"/>
+        </w:rPr>
+        <w:t xml:space="preserve">1947 popraven první velitel tábora Rudolf </w:t>
+      </w:r>
+      <w:proofErr w:type="spellStart"/>
+      <w:r>
+        <w:rPr>
+          <w:sz w:val="24"/>
+          <w:szCs w:val="24"/>
+        </w:rPr>
+        <w:t>Höss</w:t>
+      </w:r>
+      <w:proofErr w:type="spellEnd"/>
+      <w:r>
+        <w:rPr>
+          <w:sz w:val="24"/>
+          <w:szCs w:val="24"/>
+        </w:rPr>
+        <w:t xml:space="preserve">. Krematorium, které fungovalo v letech 1940 až 1943, vybudovala firma </w:t>
+      </w:r>
+      <w:proofErr w:type="spellStart"/>
+      <w:r>
+        <w:rPr>
+          <w:sz w:val="24"/>
+          <w:szCs w:val="24"/>
+        </w:rPr>
+        <w:t>Topf</w:t>
+      </w:r>
+      <w:proofErr w:type="spellEnd"/>
+      <w:r>
+        <w:rPr>
+          <w:sz w:val="24"/>
+          <w:szCs w:val="24"/>
+        </w:rPr>
+        <w:t xml:space="preserve"> </w:t>
+      </w:r>
+      <w:proofErr w:type="spellStart"/>
+      <w:r>
+        <w:rPr>
+          <w:sz w:val="24"/>
+          <w:szCs w:val="24"/>
+        </w:rPr>
+        <w:t>und</w:t>
+      </w:r>
+      <w:proofErr w:type="spellEnd"/>
+      <w:r>
+        <w:rPr>
+          <w:sz w:val="24"/>
+          <w:szCs w:val="24"/>
+        </w:rPr>
+        <w:t xml:space="preserve"> </w:t>
+      </w:r>
+      <w:proofErr w:type="spellStart"/>
+      <w:r>
+        <w:rPr>
+          <w:sz w:val="24"/>
+          <w:szCs w:val="24"/>
+        </w:rPr>
+        <w:t>Söhne</w:t>
+      </w:r>
+      <w:proofErr w:type="spellEnd"/>
+      <w:r>
+        <w:rPr>
+          <w:sz w:val="24"/>
+          <w:szCs w:val="24"/>
+        </w:rPr>
+        <w:t xml:space="preserve"> z Erfurtu, která v letech 1942 – 1943 také instalovala pece ve čtyřech krematoriích v Březince. Největší místností je márnice, která byla provizorně předělaná na plynovou komoru. Ve druhé části krematoria jsou umístěné tři pece, ve kterých se během dne spálilo asi 350 těl. Do každé pece vkládali 2 – 3 těla najednou.</w:t>
       </w:r>
     </w:p>
     <w:p>
@@ -1432,7 +1376,35 @@
           <w:sz w:val="24"/>
           <w:szCs w:val="24"/>
         </w:rPr>
-        <w:t>Tenký pruhovaný oděv se vyměňoval po několika týdnech dokonce i měsících. To vedlo k šíření skvrnitého a břišního tyfu, svrabu a k dalším epidemiím. Oděv nechránil vězně před mrazem.</w:t>
+        <w:t>Nejen v plynových komorách umírali občané mnoha států, váleční zajatci</w:t>
+      </w:r>
+      <w:r>
+        <w:rPr>
+          <w:sz w:val="24"/>
+          <w:szCs w:val="24"/>
+        </w:rPr>
+        <w:t xml:space="preserve"> (celkem 12 000 registrovaných)</w:t>
+      </w:r>
+      <w:r>
+        <w:rPr>
+          <w:sz w:val="24"/>
+          <w:szCs w:val="24"/>
+        </w:rPr>
+        <w:t>, lidé s různými politickými a náboženskými názory, Rómové</w:t>
+      </w:r>
+      <w:r>
+        <w:rPr>
+          <w:sz w:val="24"/>
+          <w:szCs w:val="24"/>
+        </w:rPr>
+        <w:t xml:space="preserve"> (asi 21 000 registrovaných)</w:t>
+      </w:r>
+      <w:r>
+        <w:rPr>
+          <w:sz w:val="24"/>
+          <w:szCs w:val="24"/>
+        </w:rPr>
+        <w:t>, civilní obyvatelstvo a členové hnutí odporu.</w:t>
       </w:r>
     </w:p>
     <w:p>
@@ -1449,90 +1421,14 @@
           <w:sz w:val="24"/>
           <w:szCs w:val="24"/>
         </w:rPr>
-        <w:t xml:space="preserve">Nacistický důstojník byl vždy perfektně oblečen a vězni hluboce opovrhoval. Jakýkoliv kontakt a bližší vztah s vězni mu byl odporný a pomyšlení na sexuální kontakt jaksi nepředstavitelný. Sexuální vztahy mezi příslušníky SS a osazenstvem tábora byly výslovně zakázány z důvodů ideologických. Porušení </w:t>
-      </w:r>
-      <w:r>
-        <w:rPr>
-          <w:sz w:val="24"/>
-          <w:szCs w:val="24"/>
-        </w:rPr>
-        <w:t>těchto</w:t>
-      </w:r>
-      <w:r>
-        <w:rPr>
-          <w:sz w:val="24"/>
-          <w:szCs w:val="24"/>
-        </w:rPr>
-        <w:t xml:space="preserve"> </w:t>
-      </w:r>
-      <w:r>
-        <w:rPr>
-          <w:sz w:val="24"/>
-          <w:szCs w:val="24"/>
-        </w:rPr>
-        <w:t>příkazů</w:t>
-      </w:r>
-      <w:r>
-        <w:rPr>
-          <w:sz w:val="24"/>
-          <w:szCs w:val="24"/>
-        </w:rPr>
-        <w:t xml:space="preserve"> bylo hodnoceno jako „rasový zločin“. Na Normanských ostrovech nebyl pro německé vojáky problém navázat vztahy s místními ženami. Ale židovská a slovanská populace na Východě znamenala pro vojáky rasově nebezpečné lidi a byla jim absolutně zakazovaná. V předválečném Německu platil zákon, který výslovně zakazoval sňatky Židů s nežidovskými občany. I přes všechny zákazy se </w:t>
-      </w:r>
-      <w:r>
-        <w:rPr>
-          <w:sz w:val="24"/>
-          <w:szCs w:val="24"/>
-        </w:rPr>
-        <w:lastRenderedPageBreak/>
-        <w:t>v Osvětimi ve velké míře vyskytovaly sexuální zločiny mezi příslušníky SS a židovskými vězni. Například v Březince v takzvaném „rodinném táboře“, kde ženy mohly nosit své vlastní šaty a nemusely si holit vlasy, docházelo k sexuálnímu násilí. Byli zde od září roku 1943 drženi Židé, kteří sem byli deportovaní z terezínského ghetta z Československa. Rodinný tábor čítal 18 000 mužů, žen a dětí, kteří neprošli při příjezdu selekcí. Měli sloužit k propagandě tábora. Za úkol měli posílat domů korespondenční lístky, kde měli uvádět, jak dobře se s nimi v táboře zachází a jak se zde mají dobře. „</w:t>
-      </w:r>
-      <w:proofErr w:type="spellStart"/>
-      <w:r>
-        <w:rPr>
-          <w:sz w:val="24"/>
-          <w:szCs w:val="24"/>
-        </w:rPr>
-        <w:t>Ruth</w:t>
-      </w:r>
-      <w:proofErr w:type="spellEnd"/>
-      <w:r>
-        <w:rPr>
-          <w:sz w:val="24"/>
-          <w:szCs w:val="24"/>
-        </w:rPr>
-        <w:t xml:space="preserve"> </w:t>
-      </w:r>
-      <w:proofErr w:type="spellStart"/>
-      <w:r>
-        <w:rPr>
-          <w:sz w:val="24"/>
-          <w:szCs w:val="24"/>
-        </w:rPr>
-        <w:t>Eliasová</w:t>
-      </w:r>
-      <w:proofErr w:type="spellEnd"/>
-      <w:r>
-        <w:rPr>
-          <w:sz w:val="24"/>
-          <w:szCs w:val="24"/>
-        </w:rPr>
-        <w:t xml:space="preserve"> byla jednou z vězeňkyň, žijících v rodinném táboře v baráku vyhrazeném jen pro ženy. Dvakrát byla svědkem toho, jak do baráku vnikli opilí esesmani, vybrali si ženy a odvedli je. Dívky se vrátily s pláčem – znásilnili je. Byly v hrozném stavu.“</w:t>
-      </w:r>
-      <w:r>
-        <w:rPr>
-          <w:rStyle w:val="Znakapoznpodarou"/>
-          <w:sz w:val="24"/>
-          <w:szCs w:val="24"/>
-        </w:rPr>
-        <w:footnoteReference w:id="6"/>
-      </w:r>
-      <w:r>
-        <w:rPr>
-          <w:sz w:val="24"/>
-          <w:szCs w:val="24"/>
-        </w:rPr>
-        <w:t xml:space="preserve"> </w:t>
+        <w:t>Nemocní lidé pro přeplnění nemocnice mnohdy nemohli být léčeni. Tento prob</w:t>
+      </w:r>
+      <w:r>
+        <w:rPr>
+          <w:sz w:val="24"/>
+          <w:szCs w:val="24"/>
+        </w:rPr>
+        <w:t>lém lékaři SS řešili selekcemi. Oslabené a ty bez vyhlídek na brzké uzdravení byli posíláni do plynových komor nebo byli vražděni injekcemi fenolu do srdce. Z těchto důvodů byla nemocnice přezdívaná “předsíní krematoria“.</w:t>
       </w:r>
     </w:p>
     <w:p>
@@ -1549,6 +1445,413 @@
           <w:sz w:val="24"/>
           <w:szCs w:val="24"/>
         </w:rPr>
+        <w:t>Vězni mohli být potrestáni za cokoliv. Trest přicházel po utržení jablka, vykonání tělesné potřeby během práce, vytržení si zlatého zubu s cílem směného obchodu za potravu nebo za pomalé pracovní tempo. Tresty byly v podobě bičování, věšení na speciální sloupek za dozadu vykroucené ruce, umístění v podzemním bloku 11, zvláštní prací, trestným cvičením, stáním v pozoru nebo zařazení do trestního komanda na smrt</w:t>
+      </w:r>
+      <w:r>
+        <w:rPr>
+          <w:sz w:val="24"/>
+          <w:szCs w:val="24"/>
+        </w:rPr>
+        <w:t xml:space="preserve"> (zde dostávali </w:t>
+      </w:r>
+      <w:r>
+        <w:rPr>
+          <w:sz w:val="24"/>
+          <w:szCs w:val="24"/>
+        </w:rPr>
+        <w:lastRenderedPageBreak/>
+        <w:t>snížené příděly jídla a vykonávali tu nejtěžší práci – odstraňování rákosu z rybníka, kopání odvodňovacích příkopů…)</w:t>
+      </w:r>
+      <w:r>
+        <w:rPr>
+          <w:sz w:val="24"/>
+          <w:szCs w:val="24"/>
+        </w:rPr>
+        <w:t>.</w:t>
+      </w:r>
+      <w:r>
+        <w:rPr>
+          <w:sz w:val="24"/>
+          <w:szCs w:val="24"/>
+        </w:rPr>
+        <w:t xml:space="preserve"> Odsouzení na smrt byli odváděni do umývárny, kde se museli svléknout a poté byli odvedeni před popravčí zeď a zastřeleni nebo při malém počtu odsouzených popraveni.</w:t>
+      </w:r>
+    </w:p>
+    <w:p>
+      <w:pPr>
+        <w:spacing w:line="360" w:lineRule="auto"/>
+        <w:ind w:firstLine="709"/>
+        <w:rPr>
+          <w:sz w:val="24"/>
+          <w:szCs w:val="24"/>
+        </w:rPr>
+      </w:pPr>
+      <w:r>
+        <w:rPr>
+          <w:sz w:val="24"/>
+          <w:szCs w:val="24"/>
+        </w:rPr>
+        <w:t xml:space="preserve">V září roku 1941 se v podzemí </w:t>
+      </w:r>
+      <w:proofErr w:type="gramStart"/>
+      <w:r>
+        <w:rPr>
+          <w:sz w:val="24"/>
+          <w:szCs w:val="24"/>
+        </w:rPr>
+        <w:t>konal</w:t>
+      </w:r>
+      <w:proofErr w:type="gramEnd"/>
+      <w:r>
+        <w:rPr>
+          <w:sz w:val="24"/>
+          <w:szCs w:val="24"/>
+        </w:rPr>
+        <w:t xml:space="preserve"> pokus hromadného usmrcení lidí cyklonem B. </w:t>
+      </w:r>
+      <w:proofErr w:type="gramStart"/>
+      <w:r>
+        <w:rPr>
+          <w:sz w:val="24"/>
+          <w:szCs w:val="24"/>
+        </w:rPr>
+        <w:t>Zahynulo</w:t>
+      </w:r>
+      <w:proofErr w:type="gramEnd"/>
+      <w:r>
+        <w:rPr>
+          <w:sz w:val="24"/>
+          <w:szCs w:val="24"/>
+        </w:rPr>
+        <w:t xml:space="preserve"> zde tehdy asi 850 vězňů. Sklepní prostory dále sloužily jako cely, kde umisťovali vězně, civilní obyvatelstvo, podezřelé z kontaktu s vězni, napomáhání útěkům, vězni odsouzení k </w:t>
+      </w:r>
+      <w:r>
+        <w:rPr>
+          <w:sz w:val="24"/>
+          <w:szCs w:val="24"/>
+        </w:rPr>
+        <w:t>smrti</w:t>
+      </w:r>
+      <w:r>
+        <w:rPr>
+          <w:sz w:val="24"/>
+          <w:szCs w:val="24"/>
+        </w:rPr>
+        <w:t xml:space="preserve"> vyhladověním za útěk spoluvězně a ti, které byli obviněni z porušování táborového řádu a vyšetřované osoby. Vedení tábora zde provádělo selekce tzv. “vyklízení bunkru“. Vybrané vězně stříleli nebo posílali do trestní roty.</w:t>
+      </w:r>
+      <w:r>
+        <w:rPr>
+          <w:sz w:val="24"/>
+          <w:szCs w:val="24"/>
+        </w:rPr>
+        <w:t xml:space="preserve"> V jedné z cel se například nacházely 4 malé kobky o rozměrech 90x90 cm. V každé z nich odpykávali trest čtyři vězni.</w:t>
+      </w:r>
+    </w:p>
+    <w:p>
+      <w:pPr>
+        <w:spacing w:line="360" w:lineRule="auto"/>
+        <w:ind w:firstLine="709"/>
+        <w:rPr>
+          <w:sz w:val="24"/>
+          <w:szCs w:val="24"/>
+        </w:rPr>
+      </w:pPr>
+      <w:r>
+        <w:rPr>
+          <w:sz w:val="24"/>
+          <w:szCs w:val="24"/>
+        </w:rPr>
+        <w:t xml:space="preserve">Další falešnou akcí byla koupel. „Nařídili jim svléknout se a pak je zahnali do další podzemní místnosti, napodobující koupelnu. U stropu byly umístěny sprchy, ze kterých nikdy netekla voda. Do místnosti o rozloze 210 </w:t>
+      </w:r>
+      <w:r>
+        <w:rPr>
+          <w:sz w:val="24"/>
+          <w:szCs w:val="24"/>
+        </w:rPr>
+        <w:t>m</w:t>
+      </w:r>
+      <w:r>
+        <w:rPr>
+          <w:sz w:val="24"/>
+          <w:szCs w:val="24"/>
+          <w:vertAlign w:val="superscript"/>
+        </w:rPr>
+        <w:t>2</w:t>
+      </w:r>
+      <w:r>
+        <w:rPr>
+          <w:sz w:val="24"/>
+          <w:szCs w:val="24"/>
+        </w:rPr>
+        <w:t xml:space="preserve"> přivedli asi 2000 obětí. Po</w:t>
+      </w:r>
+      <w:r>
+        <w:rPr>
+          <w:sz w:val="24"/>
+          <w:szCs w:val="24"/>
+        </w:rPr>
+        <w:t xml:space="preserve"> uzavření dveří plynové komory esenci otvory ve stropě </w:t>
+      </w:r>
+      <w:proofErr w:type="gramStart"/>
+      <w:r>
+        <w:rPr>
+          <w:sz w:val="24"/>
+          <w:szCs w:val="24"/>
+        </w:rPr>
+        <w:t>sypali</w:t>
+      </w:r>
+      <w:proofErr w:type="gramEnd"/>
+      <w:r>
+        <w:rPr>
+          <w:sz w:val="24"/>
+          <w:szCs w:val="24"/>
+        </w:rPr>
+        <w:t xml:space="preserve"> dovnitř cyklon B. Lidé </w:t>
+      </w:r>
+      <w:proofErr w:type="gramStart"/>
+      <w:r>
+        <w:rPr>
+          <w:sz w:val="24"/>
+          <w:szCs w:val="24"/>
+        </w:rPr>
+        <w:t>umírali</w:t>
+      </w:r>
+      <w:proofErr w:type="gramEnd"/>
+      <w:r>
+        <w:rPr>
+          <w:sz w:val="24"/>
+          <w:szCs w:val="24"/>
+        </w:rPr>
+        <w:t xml:space="preserve"> během 15-20 minut. Zavražděným trhali zlaté zuby, stříhali vlasy, zabírali prsteny a náušnice, a poté mrtvoly putovaly do kremačních pecí nacházejících se v </w:t>
+      </w:r>
+      <w:proofErr w:type="gramStart"/>
+      <w:r>
+        <w:rPr>
+          <w:sz w:val="24"/>
+          <w:szCs w:val="24"/>
+        </w:rPr>
+        <w:t>přízemí nebo, pokud</w:t>
+      </w:r>
+      <w:proofErr w:type="gramEnd"/>
+      <w:r>
+        <w:rPr>
+          <w:sz w:val="24"/>
+          <w:szCs w:val="24"/>
+        </w:rPr>
+        <w:t xml:space="preserve"> ty nestíhaly</w:t>
+      </w:r>
+      <w:r>
+        <w:rPr>
+          <w:sz w:val="24"/>
+          <w:szCs w:val="24"/>
+        </w:rPr>
+        <w:t xml:space="preserve"> spalovat, na spalovací hranice</w:t>
+      </w:r>
+      <w:r>
+        <w:rPr>
+          <w:sz w:val="24"/>
+          <w:szCs w:val="24"/>
+        </w:rPr>
+        <w:t>.</w:t>
+      </w:r>
+      <w:r>
+        <w:rPr>
+          <w:sz w:val="24"/>
+          <w:szCs w:val="24"/>
+        </w:rPr>
+        <w:t>“</w:t>
+      </w:r>
+      <w:r>
+        <w:rPr>
+          <w:rStyle w:val="Znakapoznpodarou"/>
+          <w:sz w:val="24"/>
+          <w:szCs w:val="24"/>
+        </w:rPr>
+        <w:footnoteReference w:id="5"/>
+      </w:r>
+      <w:r>
+        <w:rPr>
+          <w:sz w:val="24"/>
+          <w:szCs w:val="24"/>
+        </w:rPr>
+        <w:t xml:space="preserve"> Při osvobozování se ve skladech našlo asi 7 000 kg zbytků vlasů zabalených do pytlů</w:t>
+      </w:r>
+      <w:r>
+        <w:rPr>
+          <w:sz w:val="24"/>
+          <w:szCs w:val="24"/>
+        </w:rPr>
+        <w:t>, které vedení tábora nestačilo prodat</w:t>
+      </w:r>
+      <w:r>
+        <w:rPr>
+          <w:sz w:val="24"/>
+          <w:szCs w:val="24"/>
+        </w:rPr>
+        <w:t>.</w:t>
+      </w:r>
+      <w:r>
+        <w:rPr>
+          <w:sz w:val="24"/>
+          <w:szCs w:val="24"/>
+        </w:rPr>
+        <w:t xml:space="preserve"> Analýzy prokázaly, že vlasy obsahují stopy kyanovodíku, vlastní jedovaté složky z přípravků nazývaných cyklonem. </w:t>
+      </w:r>
+      <w:r>
+        <w:rPr>
+          <w:sz w:val="24"/>
+          <w:szCs w:val="24"/>
+        </w:rPr>
+        <w:t xml:space="preserve">Pravděpodobně z ženských vlasů se vyrábělo krejčovské plátno. Vytrhané zlaté zuby se přetavovaly na cihly a lidský popel využívali jako hnojivo nebo zavážení rybníků.  Dále byly nalezeny tisíce párů obuvi, oděvů, kartáčů, kufrů, misek, brýlí, štětek na holení… </w:t>
+      </w:r>
+      <w:r>
+        <w:rPr>
+          <w:sz w:val="24"/>
+          <w:szCs w:val="24"/>
+        </w:rPr>
+        <w:t xml:space="preserve">O dodávku cyklonu B se starala firma </w:t>
+      </w:r>
+      <w:proofErr w:type="spellStart"/>
+      <w:r>
+        <w:rPr>
+          <w:sz w:val="24"/>
+          <w:szCs w:val="24"/>
+        </w:rPr>
+        <w:t>Degesch</w:t>
+      </w:r>
+      <w:proofErr w:type="spellEnd"/>
+      <w:r>
+        <w:rPr>
+          <w:sz w:val="24"/>
+          <w:szCs w:val="24"/>
+        </w:rPr>
+        <w:t>. V Osvětimi se během jednoho roku spotřebovalo 20 000 kg cyklonu B. K usmrcení asi 1 500 osob bylo třeba 5-7 kg plynu. Po válce byly nalezeny hromady plechovek po použitém cyklonu B, ale také plechovky s celým obsahem.</w:t>
+      </w:r>
+    </w:p>
+    <w:p>
+      <w:pPr>
+        <w:spacing w:line="360" w:lineRule="auto"/>
+        <w:ind w:firstLine="709"/>
+        <w:rPr>
+          <w:sz w:val="24"/>
+          <w:szCs w:val="24"/>
+        </w:rPr>
+      </w:pPr>
+      <w:r>
+        <w:rPr>
+          <w:sz w:val="24"/>
+          <w:szCs w:val="24"/>
+        </w:rPr>
+        <w:t>Tenký pruhovaný oděv se vyměňoval po několika týdnech dokonce i měsících. To vedlo k šíření skvrnitého a břišního tyfu, svrabu a k dalším epidemiím. Oděv nechránil vězně před mrazem.</w:t>
+      </w:r>
+    </w:p>
+    <w:p>
+      <w:pPr>
+        <w:spacing w:line="360" w:lineRule="auto"/>
+        <w:ind w:firstLine="709"/>
+        <w:rPr>
+          <w:sz w:val="24"/>
+          <w:szCs w:val="24"/>
+        </w:rPr>
+      </w:pPr>
+      <w:r>
+        <w:rPr>
+          <w:sz w:val="24"/>
+          <w:szCs w:val="24"/>
+        </w:rPr>
+        <w:lastRenderedPageBreak/>
+        <w:t xml:space="preserve">Nacistický důstojník byl vždy perfektně oblečen a vězni hluboce opovrhoval. Jakýkoliv kontakt a bližší vztah s vězni mu byl odporný a pomyšlení na sexuální kontakt jaksi nepředstavitelný. Sexuální vztahy mezi příslušníky SS a osazenstvem tábora byly výslovně zakázány z důvodů ideologických. Porušení </w:t>
+      </w:r>
+      <w:r>
+        <w:rPr>
+          <w:sz w:val="24"/>
+          <w:szCs w:val="24"/>
+        </w:rPr>
+        <w:t>těchto</w:t>
+      </w:r>
+      <w:r>
+        <w:rPr>
+          <w:sz w:val="24"/>
+          <w:szCs w:val="24"/>
+        </w:rPr>
+        <w:t xml:space="preserve"> </w:t>
+      </w:r>
+      <w:r>
+        <w:rPr>
+          <w:sz w:val="24"/>
+          <w:szCs w:val="24"/>
+        </w:rPr>
+        <w:t>příkazů</w:t>
+      </w:r>
+      <w:r>
+        <w:rPr>
+          <w:sz w:val="24"/>
+          <w:szCs w:val="24"/>
+        </w:rPr>
+        <w:t xml:space="preserve"> bylo hodnoceno jako „rasový zločin“. Na Normanských ostrovech nebyl pro německé vojáky problém navázat vztahy s místními ženami. Ale židovská a slovanská populace na Východě znamenala pro vojáky rasově nebezpečné lidi a byla jim absolutně zakazovaná. V předválečném Německu platil zákon, který výslovně zakazoval sňatky Židů s nežidovskými občany. I přes všechny zákazy se v Osvětimi ve velké míře vyskytovaly sexuální zločiny mezi příslušníky SS a židovskými vězni. Například v Březince v takzvaném „rodinném táboře“, kde ženy mohly nosit své vlastní šaty a nemusely si holit vlasy, docházelo k sexuálnímu násilí. Byli zde od září roku 1943 drženi Židé, kteří sem byli deportovaní z terezínského ghetta z Československa. Rodinný tábor čítal 18 000 mužů, žen a dětí, kteří neprošli při příjezdu selekcí. Měli sloužit k propagandě tábora. Za úkol měli posílat domů korespondenční lístky, kde měli uvádět, jak dobře se s nimi v táboře zachází a jak se zde mají dobře. „</w:t>
+      </w:r>
+      <w:proofErr w:type="spellStart"/>
+      <w:r>
+        <w:rPr>
+          <w:sz w:val="24"/>
+          <w:szCs w:val="24"/>
+        </w:rPr>
+        <w:t>Ruth</w:t>
+      </w:r>
+      <w:proofErr w:type="spellEnd"/>
+      <w:r>
+        <w:rPr>
+          <w:sz w:val="24"/>
+          <w:szCs w:val="24"/>
+        </w:rPr>
+        <w:t xml:space="preserve"> </w:t>
+      </w:r>
+      <w:proofErr w:type="spellStart"/>
+      <w:r>
+        <w:rPr>
+          <w:sz w:val="24"/>
+          <w:szCs w:val="24"/>
+        </w:rPr>
+        <w:t>Eliasová</w:t>
+      </w:r>
+      <w:proofErr w:type="spellEnd"/>
+      <w:r>
+        <w:rPr>
+          <w:sz w:val="24"/>
+          <w:szCs w:val="24"/>
+        </w:rPr>
+        <w:t xml:space="preserve"> byla jednou z vězeňkyň, žijících v rodinném táboře v baráku vyhrazeném jen pro ženy. Dvakrát byla svědkem toho, jak do baráku vnikli opilí esesmani, vybrali si ženy a odvedli je. Dívky se vrátily s pláčem – znásilnili je. Byly v hrozném stavu.“</w:t>
+      </w:r>
+      <w:r>
+        <w:rPr>
+          <w:rStyle w:val="Znakapoznpodarou"/>
+          <w:sz w:val="24"/>
+          <w:szCs w:val="24"/>
+        </w:rPr>
+        <w:footnoteReference w:id="6"/>
+      </w:r>
+      <w:r>
+        <w:rPr>
+          <w:sz w:val="24"/>
+          <w:szCs w:val="24"/>
+        </w:rPr>
+        <w:t xml:space="preserve"> </w:t>
+      </w:r>
+    </w:p>
+    <w:p>
+      <w:pPr>
+        <w:spacing w:line="360" w:lineRule="auto"/>
+        <w:ind w:firstLine="709"/>
+        <w:rPr>
+          <w:sz w:val="24"/>
+          <w:szCs w:val="24"/>
+        </w:rPr>
+      </w:pPr>
+      <w:r>
+        <w:rPr>
+          <w:sz w:val="24"/>
+          <w:szCs w:val="24"/>
+        </w:rPr>
         <w:t>I přes tyto hrůzné příběhy se objevují i mnohem vzácnější příběhy – milostné. Silný a velmi nebezpečný vztah mezi židovkou Helenou</w:t>
       </w:r>
       <w:r>
@@ -1673,7 +1976,14 @@
           <w:sz w:val="24"/>
           <w:szCs w:val="24"/>
         </w:rPr>
-        <w:t xml:space="preserve">, který zde slavil narozeniny a chtěl od ní zazpívat německy píseň. V tu chvíli, jak ji spatřil se </w:t>
+        <w:t xml:space="preserve">, který zde slavil narozeniny a chtěl od ní zazpívat německy píseň. V tu </w:t>
+      </w:r>
+      <w:r>
+        <w:rPr>
+          <w:sz w:val="24"/>
+          <w:szCs w:val="24"/>
+        </w:rPr>
+        <w:t xml:space="preserve">chvíli, jak ji </w:t>
       </w:r>
       <w:proofErr w:type="gramStart"/>
       <w:r>
@@ -1681,7 +1991,7 @@
           <w:sz w:val="24"/>
           <w:szCs w:val="24"/>
         </w:rPr>
-        <w:t>do ni</w:t>
+        <w:t>spatřil</w:t>
       </w:r>
       <w:proofErr w:type="gramEnd"/>
       <w:r>
@@ -1689,7 +1999,30 @@
           <w:sz w:val="24"/>
           <w:szCs w:val="24"/>
         </w:rPr>
-        <w:t xml:space="preserve"> zamiloval. </w:t>
+        <w:t xml:space="preserve"> se do ní</w:t>
+      </w:r>
+      <w:r>
+        <w:rPr>
+          <w:sz w:val="24"/>
+          <w:szCs w:val="24"/>
+        </w:rPr>
+        <w:t xml:space="preserve"> </w:t>
+      </w:r>
+      <w:proofErr w:type="gramStart"/>
+      <w:r>
+        <w:rPr>
+          <w:sz w:val="24"/>
+          <w:szCs w:val="24"/>
+        </w:rPr>
+        <w:t>zamiloval</w:t>
+      </w:r>
+      <w:proofErr w:type="gramEnd"/>
+      <w:r>
+        <w:rPr>
+          <w:sz w:val="24"/>
+          <w:szCs w:val="24"/>
+        </w:rPr>
+        <w:t xml:space="preserve">. </w:t>
       </w:r>
       <w:r>
         <w:rPr>
@@ -1713,6 +2046,89 @@
           <w:szCs w:val="24"/>
         </w:rPr>
         <w:t>. Avšak po záchraně Heleniny sestry, si uvědomila, že jí na něm velice záleží. Tajně ji podstrkával psaníčka se slovy: ‚Láska – zamiloval jsem se do tebe‘. Po čase se to dozvěděla celá Osvětim a někdo promluvil. Oba uvěznili a začali je vyslýchat. Oba zapírali. Tak je pustili a začali být opatrnější.</w:t>
+      </w:r>
+    </w:p>
+    <w:p>
+      <w:pPr>
+        <w:spacing w:line="360" w:lineRule="auto"/>
+        <w:ind w:firstLine="709"/>
+        <w:rPr>
+          <w:sz w:val="24"/>
+          <w:szCs w:val="24"/>
+        </w:rPr>
+      </w:pPr>
+      <w:r>
+        <w:rPr>
+          <w:sz w:val="24"/>
+          <w:szCs w:val="24"/>
+        </w:rPr>
+        <w:lastRenderedPageBreak/>
+        <w:t>Březinka činila rozlohu asi 175 ha a byla zastavěna více než 300 baráky. Do dnešního dne se zachovalo pouze 45 zděných a 22 dřevěných baráků. Na místě spálených nebo zničených baráků stojí dnes jen komíny a obrysy míst.</w:t>
+      </w:r>
+      <w:r>
+        <w:rPr>
+          <w:sz w:val="24"/>
+          <w:szCs w:val="24"/>
+        </w:rPr>
+        <w:t xml:space="preserve"> </w:t>
+      </w:r>
+      <w:r>
+        <w:rPr>
+          <w:sz w:val="24"/>
+          <w:szCs w:val="24"/>
+        </w:rPr>
+        <w:t xml:space="preserve">Ve zděných barácích žily vězeňkyně. Spaly asi po 8 na tříposchoďových palandách, na shnilé, rozpadající se slámě. Dřevěné baráky, nacházející se vpravo od železniční rampy, složily jako polní stáje pro 52 koní. Po menších úpravách sem umisťovali až 1000 vězňů. Komín, který se nacházel uprostřed baráků, měl vytápět celý vnitřek. </w:t>
+      </w:r>
+      <w:r>
+        <w:rPr>
+          <w:sz w:val="24"/>
+          <w:szCs w:val="24"/>
+        </w:rPr>
+        <w:t xml:space="preserve">Tábor byl rozdělen na několik polí a sektorů, které tvořily samostatné tábory. V čele tábora se nachází věž hlavní strážnice SS, odkud je dokonalý rozhled na největší vyhlazovací tábor. Hlavní bránou prochází koleje, které vedou na železniční rampu, kam přijížděla většina vlaků se Židy deportovanými z Maďarska. Byl zde nedostatek vody, katastrofální hygienické problémy a obrovské množství krys. Bylo zde celkem vybudováno čtyři krematoria s plynovými komorami, dvě prozatímní plynové komory a spalovací jámy a hranice. </w:t>
+      </w:r>
+      <w:r>
+        <w:rPr>
+          <w:sz w:val="24"/>
+          <w:szCs w:val="24"/>
+        </w:rPr>
+        <w:t xml:space="preserve">V podzemní šatně </w:t>
+      </w:r>
+      <w:r>
+        <w:rPr>
+          <w:sz w:val="24"/>
+          <w:szCs w:val="24"/>
+        </w:rPr>
+        <w:t xml:space="preserve">se posílaní na smrt svlékali a poté byli posíláni do 5 kremačních pecí. Dochovaly se pouze stopy po krematoriích v Březince. 5 jam po samotných </w:t>
+      </w:r>
+      <w:proofErr w:type="gramStart"/>
+      <w:r>
+        <w:rPr>
+          <w:sz w:val="24"/>
+          <w:szCs w:val="24"/>
+        </w:rPr>
+        <w:t>pecí</w:t>
+      </w:r>
+      <w:proofErr w:type="gramEnd"/>
+      <w:r>
+        <w:rPr>
+          <w:sz w:val="24"/>
+          <w:szCs w:val="24"/>
+        </w:rPr>
+        <w:t xml:space="preserve"> a koleje, po kterých vozili mrtvoly. Krematorium č. IV. Částečně zničili vězni, při vzpouře 7. října 1944. </w:t>
+      </w:r>
+      <w:r>
+        <w:rPr>
+          <w:sz w:val="24"/>
+          <w:szCs w:val="24"/>
+        </w:rPr>
+        <w:t>Počet všech vězňů dosáhl v srpnu roku 1944 asi 100 000.</w:t>
+      </w:r>
+      <w:r>
+        <w:rPr>
+          <w:sz w:val="24"/>
+          <w:szCs w:val="24"/>
+        </w:rPr>
+        <w:t xml:space="preserve"> V dubnu 1967 byl zde slavnostně odhalen Mezinárodní pomník obětem nacismu v Osvětimi.</w:t>
       </w:r>
     </w:p>
     <w:p>
@@ -2489,7 +2905,7 @@
 </file>
 
 <file path=customXml/itemProps1.xml><?xml version="1.0" encoding="utf-8"?>
-<ds:datastoreItem xmlns:ds="http://schemas.openxmlformats.org/officeDocument/2006/customXml" ds:itemID="{C3E1B2C0-9E2B-44C5-9AA0-099F2EB4E4F3}">
+<ds:datastoreItem xmlns:ds="http://schemas.openxmlformats.org/officeDocument/2006/customXml" ds:itemID="{2BAE9F66-45B2-4B4C-BAF7-D4658106BB17}">
   <ds:schemaRefs>
     <ds:schemaRef ds:uri="http://schemas.openxmlformats.org/officeDocument/2006/bibliography"/>
   </ds:schemaRefs>

</xml_diff>